<commit_message>
docs: Atualização do Plano de Gerência
</commit_message>
<xml_diff>
--- a/documents/Plano de Gerência.docx
+++ b/documents/Plano de Gerência.docx
@@ -42,7 +42,7 @@
                 <wp:positionV relativeFrom="paragraph">
                   <wp:posOffset>0</wp:posOffset>
                 </wp:positionV>
-                <wp:extent cx="5722938" cy="923925"/>
+                <wp:extent cx="5722938" cy="957013"/>
                 <wp:effectExtent b="0" l="0" r="0" t="0"/>
                 <wp:wrapNone/>
                 <wp:docPr id="1" name=""/>
@@ -123,7 +123,20 @@
                                 <w:sz w:val="40"/>
                                 <w:vertAlign w:val="baseline"/>
                               </w:rPr>
-                              <w:t xml:space="preserve">Sistema de Gerenciamento Financeiro – </w:t>
+                              <w:t xml:space="preserve">Rede Social para Escritores</w:t>
+                            </w:r>
+                            <w:r>
+                              <w:rPr>
+                                <w:rFonts w:ascii="Calibri" w:cs="Calibri" w:eastAsia="Calibri" w:hAnsi="Calibri"/>
+                                <w:b w:val="0"/>
+                                <w:i w:val="0"/>
+                                <w:smallCaps w:val="0"/>
+                                <w:strike w:val="0"/>
+                                <w:color w:val="000000"/>
+                                <w:sz w:val="40"/>
+                                <w:vertAlign w:val="baseline"/>
+                              </w:rPr>
+                              <w:t xml:space="preserve"> – </w:t>
                             </w:r>
                             <w:r>
                               <w:rPr>
@@ -160,7 +173,7 @@
                 <wp:positionV relativeFrom="paragraph">
                   <wp:posOffset>0</wp:posOffset>
                 </wp:positionV>
-                <wp:extent cx="5722938" cy="923925"/>
+                <wp:extent cx="5722938" cy="957013"/>
                 <wp:effectExtent b="0" l="0" r="0" t="0"/>
                 <wp:wrapNone/>
                 <wp:docPr id="1" name="image1.png"/>
@@ -181,7 +194,7 @@
                       <pic:spPr>
                         <a:xfrm>
                           <a:off x="0" y="0"/>
-                          <a:ext cx="5722938" cy="923925"/>
+                          <a:ext cx="5722938" cy="957013"/>
                         </a:xfrm>
                         <a:prstGeom prst="rect"/>
                         <a:ln/>

</xml_diff>